<commit_message>
#2-gestion-de-projet / Init modif
</commit_message>
<xml_diff>
--- a/RESSOURCES-PERSO/gestion-de-projet-sur-github.docx
+++ b/RESSOURCES-PERSO/gestion-de-projet-sur-github.docx
@@ -416,7 +416,7 @@
                     <w:noProof/>
                     <w:lang w:bidi="fr-FR"/>
                   </w:rPr>
-                  <w:t>23 juin</w:t>
+                  <w:t>5 juillet</w:t>
                 </w:r>
                 <w:r>
                   <w:rPr>
@@ -799,6 +799,7 @@
         <w:rPr>
           <w:rStyle w:val="normaltextrun"/>
           <w:rFonts w:ascii="Calibri" w:eastAsiaTheme="majorEastAsia" w:hAnsi="Calibri" w:cs="Calibri"/>
+          <w:noProof/>
           <w:sz w:val="22"/>
         </w:rPr>
         <w:drawing>
@@ -990,6 +991,7 @@
         <w:rPr>
           <w:rStyle w:val="normaltextrun"/>
           <w:rFonts w:ascii="Calibri" w:eastAsiaTheme="majorEastAsia" w:hAnsi="Calibri" w:cs="Calibri"/>
+          <w:noProof/>
           <w:sz w:val="22"/>
         </w:rPr>
         <w:drawing>
@@ -1110,88 +1112,7 @@
           <w:sz w:val="22"/>
           <w:szCs w:val="22"/>
         </w:rPr>
-        <w:t>Dans un premier temps, il faut s’</w:t>
-      </w:r>
-      <w:r>
-        <w:rPr>
-          <w:rStyle w:val="normaltextrun"/>
-          <w:rFonts w:ascii="Calibri" w:eastAsiaTheme="majorEastAsia" w:hAnsi="Calibri" w:cs="Calibri"/>
-          <w:sz w:val="22"/>
-          <w:szCs w:val="22"/>
-        </w:rPr>
-        <w:t>assur</w:t>
-      </w:r>
-      <w:r>
-        <w:rPr>
-          <w:rStyle w:val="normaltextrun"/>
-          <w:rFonts w:ascii="Calibri" w:eastAsiaTheme="majorEastAsia" w:hAnsi="Calibri" w:cs="Calibri"/>
-          <w:sz w:val="22"/>
-          <w:szCs w:val="22"/>
-        </w:rPr>
-        <w:t>er</w:t>
-      </w:r>
-      <w:r>
-        <w:rPr>
-          <w:rStyle w:val="normaltextrun"/>
-          <w:rFonts w:ascii="Calibri" w:eastAsiaTheme="majorEastAsia" w:hAnsi="Calibri" w:cs="Calibri"/>
-          <w:sz w:val="22"/>
-          <w:szCs w:val="22"/>
-        </w:rPr>
-        <w:t xml:space="preserve"> que tous les collaborateurs du projet ont </w:t>
-      </w:r>
-      <w:r>
-        <w:rPr>
-          <w:rStyle w:val="normaltextrun"/>
-          <w:rFonts w:ascii="Calibri" w:eastAsiaTheme="majorEastAsia" w:hAnsi="Calibri" w:cs="Calibri"/>
-          <w:sz w:val="22"/>
-          <w:szCs w:val="22"/>
-        </w:rPr>
-        <w:t xml:space="preserve">initialisé </w:t>
-      </w:r>
-      <w:r>
-        <w:rPr>
-          <w:rStyle w:val="normaltextrun"/>
-          <w:rFonts w:ascii="Calibri" w:eastAsiaTheme="majorEastAsia" w:hAnsi="Calibri" w:cs="Calibri"/>
-          <w:sz w:val="22"/>
-          <w:szCs w:val="22"/>
-        </w:rPr>
-        <w:t>le dépôt distant en</w:t>
-      </w:r>
-      <w:r>
-        <w:rPr>
-          <w:rStyle w:val="normaltextrun"/>
-          <w:rFonts w:ascii="Calibri" w:eastAsiaTheme="majorEastAsia" w:hAnsi="Calibri" w:cs="Calibri"/>
-          <w:sz w:val="22"/>
-          <w:szCs w:val="22"/>
-        </w:rPr>
-        <w:t xml:space="preserve"> </w:t>
-      </w:r>
-      <w:r>
-        <w:rPr>
-          <w:rStyle w:val="normaltextrun"/>
-          <w:rFonts w:ascii="Calibri" w:eastAsiaTheme="majorEastAsia" w:hAnsi="Calibri" w:cs="Calibri"/>
-          <w:sz w:val="22"/>
-          <w:szCs w:val="22"/>
-        </w:rPr>
-        <w:t>local (</w:t>
-      </w:r>
-      <w:r>
-        <w:rPr>
-          <w:rStyle w:val="normaltextrun"/>
-          <w:rFonts w:ascii="Calibri" w:eastAsiaTheme="majorEastAsia" w:hAnsi="Calibri" w:cs="Calibri"/>
-          <w:sz w:val="22"/>
-          <w:szCs w:val="22"/>
-        </w:rPr>
-        <w:t>git clone</w:t>
-      </w:r>
-      <w:r>
-        <w:rPr>
-          <w:rStyle w:val="normaltextrun"/>
-          <w:rFonts w:ascii="Calibri" w:eastAsiaTheme="majorEastAsia" w:hAnsi="Calibri" w:cs="Calibri"/>
-          <w:sz w:val="22"/>
-          <w:szCs w:val="22"/>
-        </w:rPr>
-        <w:t>).</w:t>
+        <w:t>Dans un premier temps, il faut s’assurer que tous les collaborateurs du projet ont initialisé le dépôt distant en local (git clone).</w:t>
       </w:r>
     </w:p>
     <w:p>
@@ -1307,6 +1228,7 @@
         <w:rPr>
           <w:rStyle w:val="normaltextrun"/>
           <w:rFonts w:ascii="Calibri" w:eastAsiaTheme="majorEastAsia" w:hAnsi="Calibri" w:cs="Calibri"/>
+          <w:noProof/>
           <w:sz w:val="22"/>
           <w:szCs w:val="22"/>
         </w:rPr>
@@ -1490,7 +1412,6 @@
           <w:szCs w:val="22"/>
         </w:rPr>
       </w:pPr>
-      <w:proofErr w:type="spellStart"/>
       <w:r>
         <w:rPr>
           <w:rStyle w:val="normaltextrun"/>
@@ -1500,7 +1421,6 @@
         </w:rPr>
         <w:t>Develop</w:t>
       </w:r>
-      <w:proofErr w:type="spellEnd"/>
       <w:r>
         <w:rPr>
           <w:rStyle w:val="eop"/>
@@ -1508,39 +1428,8 @@
           <w:sz w:val="22"/>
           <w:szCs w:val="22"/>
         </w:rPr>
-        <w:t xml:space="preserve"> : point de rassemblement de tous les merges des différentes </w:t>
-      </w:r>
-      <w:proofErr w:type="spellStart"/>
-      <w:r>
-        <w:rPr>
-          <w:rStyle w:val="eop"/>
-          <w:rFonts w:ascii="Calibri" w:hAnsi="Calibri" w:cs="Calibri"/>
-          <w:sz w:val="22"/>
-          <w:szCs w:val="22"/>
-        </w:rPr>
-        <w:t>features</w:t>
-      </w:r>
-      <w:proofErr w:type="spellEnd"/>
-      <w:r>
-        <w:rPr>
-          <w:rStyle w:val="eop"/>
-          <w:rFonts w:ascii="Calibri" w:hAnsi="Calibri" w:cs="Calibri"/>
-          <w:sz w:val="22"/>
-          <w:szCs w:val="22"/>
-        </w:rPr>
-        <w:t xml:space="preserve"> passés en </w:t>
-      </w:r>
-      <w:proofErr w:type="spellStart"/>
-      <w:r>
-        <w:rPr>
-          <w:rStyle w:val="eop"/>
-          <w:rFonts w:ascii="Calibri" w:hAnsi="Calibri" w:cs="Calibri"/>
-          <w:sz w:val="22"/>
-          <w:szCs w:val="22"/>
-        </w:rPr>
-        <w:t>review</w:t>
-      </w:r>
-      <w:proofErr w:type="spellEnd"/>
+        <w:t> : point de rassemblement de tous les merges des différentes features passés en review</w:t>
+      </w:r>
     </w:p>
     <w:p>
       <w:pPr>
@@ -1559,7 +1448,6 @@
           <w:szCs w:val="22"/>
         </w:rPr>
       </w:pPr>
-      <w:proofErr w:type="spellStart"/>
       <w:r>
         <w:rPr>
           <w:rStyle w:val="normaltextrun"/>
@@ -1569,7 +1457,6 @@
         </w:rPr>
         <w:t>Features</w:t>
       </w:r>
-      <w:proofErr w:type="spellEnd"/>
       <w:r>
         <w:rPr>
           <w:rStyle w:val="normaltextrun"/>
@@ -1586,67 +1473,7 @@
           <w:sz w:val="22"/>
           <w:szCs w:val="22"/>
         </w:rPr>
-        <w:t xml:space="preserve">s </w:t>
-      </w:r>
-      <w:proofErr w:type="spellStart"/>
-      <w:r>
-        <w:rPr>
-          <w:rStyle w:val="normaltextrun"/>
-          <w:rFonts w:ascii="Calibri" w:eastAsiaTheme="majorEastAsia" w:hAnsi="Calibri" w:cs="Calibri"/>
-          <w:sz w:val="22"/>
-          <w:szCs w:val="22"/>
-        </w:rPr>
-        <w:t>features</w:t>
-      </w:r>
-      <w:proofErr w:type="spellEnd"/>
-      <w:r>
-        <w:rPr>
-          <w:rStyle w:val="normaltextrun"/>
-          <w:rFonts w:ascii="Calibri" w:eastAsiaTheme="majorEastAsia" w:hAnsi="Calibri" w:cs="Calibri"/>
-          <w:sz w:val="22"/>
-          <w:szCs w:val="22"/>
-        </w:rPr>
-        <w:t xml:space="preserve">. Ces branches sont push sur la branche </w:t>
-      </w:r>
-      <w:proofErr w:type="spellStart"/>
-      <w:r>
-        <w:rPr>
-          <w:rStyle w:val="normaltextrun"/>
-          <w:rFonts w:ascii="Calibri" w:eastAsiaTheme="majorEastAsia" w:hAnsi="Calibri" w:cs="Calibri"/>
-          <w:sz w:val="22"/>
-          <w:szCs w:val="22"/>
-        </w:rPr>
-        <w:t>develop</w:t>
-      </w:r>
-      <w:proofErr w:type="spellEnd"/>
-      <w:r>
-        <w:rPr>
-          <w:rStyle w:val="normaltextrun"/>
-          <w:rFonts w:ascii="Calibri" w:eastAsiaTheme="majorEastAsia" w:hAnsi="Calibri" w:cs="Calibri"/>
-          <w:sz w:val="22"/>
-          <w:szCs w:val="22"/>
-        </w:rPr>
-        <w:t xml:space="preserve"> après un code </w:t>
-      </w:r>
-      <w:proofErr w:type="spellStart"/>
-      <w:r>
-        <w:rPr>
-          <w:rStyle w:val="normaltextrun"/>
-          <w:rFonts w:ascii="Calibri" w:eastAsiaTheme="majorEastAsia" w:hAnsi="Calibri" w:cs="Calibri"/>
-          <w:sz w:val="22"/>
-          <w:szCs w:val="22"/>
-        </w:rPr>
-        <w:t>review</w:t>
-      </w:r>
-      <w:proofErr w:type="spellEnd"/>
-      <w:r>
-        <w:rPr>
-          <w:rStyle w:val="normaltextrun"/>
-          <w:rFonts w:ascii="Calibri" w:eastAsiaTheme="majorEastAsia" w:hAnsi="Calibri" w:cs="Calibri"/>
-          <w:sz w:val="22"/>
-          <w:szCs w:val="22"/>
-        </w:rPr>
-        <w:t xml:space="preserve"> de la team.</w:t>
+        <w:t>s features. Ces branches sont push sur la branche develop après un code review de la team.</w:t>
       </w:r>
     </w:p>
     <w:p/>
@@ -1743,19 +1570,8 @@
           <w:sz w:val="22"/>
           <w:szCs w:val="22"/>
         </w:rPr>
-        <w:t xml:space="preserve">In </w:t>
-      </w:r>
-      <w:proofErr w:type="spellStart"/>
-      <w:r>
-        <w:rPr>
-          <w:rStyle w:val="normaltextrun"/>
-          <w:rFonts w:ascii="Calibri" w:eastAsiaTheme="majorEastAsia" w:hAnsi="Calibri" w:cs="Calibri"/>
-          <w:sz w:val="22"/>
-          <w:szCs w:val="22"/>
-        </w:rPr>
-        <w:t>progress</w:t>
-      </w:r>
-      <w:proofErr w:type="spellEnd"/>
+        <w:t>In progress</w:t>
+      </w:r>
     </w:p>
     <w:p>
       <w:pPr>
@@ -1780,19 +1596,8 @@
           <w:sz w:val="22"/>
           <w:szCs w:val="22"/>
         </w:rPr>
-        <w:t xml:space="preserve">Code </w:t>
-      </w:r>
-      <w:proofErr w:type="spellStart"/>
-      <w:r>
-        <w:rPr>
-          <w:rStyle w:val="normaltextrun"/>
-          <w:rFonts w:ascii="Calibri" w:eastAsiaTheme="majorEastAsia" w:hAnsi="Calibri" w:cs="Calibri"/>
-          <w:sz w:val="22"/>
-          <w:szCs w:val="22"/>
-        </w:rPr>
-        <w:t>Review</w:t>
-      </w:r>
-      <w:proofErr w:type="spellEnd"/>
+        <w:t>Code Review</w:t>
+      </w:r>
     </w:p>
     <w:p>
       <w:pPr>
@@ -1810,7 +1615,6 @@
           <w:szCs w:val="22"/>
         </w:rPr>
       </w:pPr>
-      <w:proofErr w:type="spellStart"/>
       <w:r>
         <w:rPr>
           <w:rStyle w:val="normaltextrun"/>
@@ -1820,7 +1624,6 @@
         </w:rPr>
         <w:t>Done</w:t>
       </w:r>
-      <w:proofErr w:type="spellEnd"/>
     </w:p>
     <w:p>
       <w:pPr>
@@ -1888,6 +1691,7 @@
         <w:rPr>
           <w:rStyle w:val="normaltextrun"/>
           <w:rFonts w:ascii="Calibri" w:eastAsiaTheme="majorEastAsia" w:hAnsi="Calibri" w:cs="Calibri"/>
+          <w:noProof/>
           <w:sz w:val="22"/>
           <w:szCs w:val="22"/>
         </w:rPr>
@@ -1987,81 +1791,7 @@
           <w:sz w:val="22"/>
           <w:szCs w:val="22"/>
         </w:rPr>
-        <w:t>La colonne "</w:t>
-      </w:r>
-      <w:proofErr w:type="spellStart"/>
-      <w:r>
-        <w:rPr>
-          <w:rStyle w:val="normaltextrun"/>
-          <w:rFonts w:ascii="Calibri" w:eastAsiaTheme="majorEastAsia" w:hAnsi="Calibri" w:cs="Calibri"/>
-          <w:sz w:val="22"/>
-          <w:szCs w:val="22"/>
-        </w:rPr>
-        <w:t>Todo</w:t>
-      </w:r>
-      <w:proofErr w:type="spellEnd"/>
-      <w:r>
-        <w:rPr>
-          <w:rStyle w:val="normaltextrun"/>
-          <w:rFonts w:ascii="Calibri" w:eastAsiaTheme="majorEastAsia" w:hAnsi="Calibri" w:cs="Calibri"/>
-          <w:sz w:val="22"/>
-          <w:szCs w:val="22"/>
-        </w:rPr>
-        <w:t>" est paramétré</w:t>
-      </w:r>
-      <w:r>
-        <w:rPr>
-          <w:rStyle w:val="normaltextrun"/>
-          <w:rFonts w:ascii="Calibri" w:eastAsiaTheme="majorEastAsia" w:hAnsi="Calibri" w:cs="Calibri"/>
-          <w:sz w:val="22"/>
-          <w:szCs w:val="22"/>
-        </w:rPr>
-        <w:t>e</w:t>
-      </w:r>
-      <w:r>
-        <w:rPr>
-          <w:rStyle w:val="normaltextrun"/>
-          <w:rFonts w:ascii="Calibri" w:eastAsiaTheme="majorEastAsia" w:hAnsi="Calibri" w:cs="Calibri"/>
-          <w:sz w:val="22"/>
-          <w:szCs w:val="22"/>
-        </w:rPr>
-        <w:t xml:space="preserve"> de </w:t>
-      </w:r>
-      <w:r>
-        <w:rPr>
-          <w:rStyle w:val="normaltextrun"/>
-          <w:rFonts w:ascii="Calibri" w:eastAsiaTheme="majorEastAsia" w:hAnsi="Calibri" w:cs="Calibri"/>
-          <w:sz w:val="22"/>
-          <w:szCs w:val="22"/>
-        </w:rPr>
-        <w:t xml:space="preserve">telle </w:t>
-      </w:r>
-      <w:r>
-        <w:rPr>
-          <w:rStyle w:val="normaltextrun"/>
-          <w:rFonts w:ascii="Calibri" w:eastAsiaTheme="majorEastAsia" w:hAnsi="Calibri" w:cs="Calibri"/>
-          <w:sz w:val="22"/>
-          <w:szCs w:val="22"/>
-        </w:rPr>
-        <w:t>sorte à récupérer les tickets de l'onglet "issues" et les transforme</w:t>
-      </w:r>
-      <w:r>
-        <w:rPr>
-          <w:rStyle w:val="normaltextrun"/>
-          <w:rFonts w:ascii="Calibri" w:eastAsiaTheme="majorEastAsia" w:hAnsi="Calibri" w:cs="Calibri"/>
-          <w:sz w:val="22"/>
-          <w:szCs w:val="22"/>
-        </w:rPr>
-        <w:t xml:space="preserve">r </w:t>
-      </w:r>
-      <w:r>
-        <w:rPr>
-          <w:rStyle w:val="normaltextrun"/>
-          <w:rFonts w:ascii="Calibri" w:eastAsiaTheme="majorEastAsia" w:hAnsi="Calibri" w:cs="Calibri"/>
-          <w:sz w:val="22"/>
-          <w:szCs w:val="22"/>
-        </w:rPr>
-        <w:t>en tache à faire. </w:t>
+        <w:t>La colonne "Todo" est paramétrée de telle sorte à récupérer les tickets de l'onglet "issues" et les transformer en tache à faire. </w:t>
       </w:r>
       <w:r>
         <w:rPr>
@@ -2127,162 +1857,7 @@
           <w:sz w:val="22"/>
           <w:szCs w:val="22"/>
         </w:rPr>
-        <w:t xml:space="preserve">Chaque ticket est attribué </w:t>
-      </w:r>
-      <w:r>
-        <w:rPr>
-          <w:rStyle w:val="normaltextrun"/>
-          <w:rFonts w:ascii="Calibri" w:eastAsiaTheme="majorEastAsia" w:hAnsi="Calibri" w:cs="Calibri"/>
-          <w:sz w:val="22"/>
-          <w:szCs w:val="22"/>
-        </w:rPr>
-        <w:t>à un </w:t>
-      </w:r>
-      <w:r>
-        <w:rPr>
-          <w:rStyle w:val="normaltextrun"/>
-          <w:rFonts w:ascii="Calibri" w:eastAsiaTheme="majorEastAsia" w:hAnsi="Calibri" w:cs="Calibri"/>
-          <w:sz w:val="22"/>
-          <w:szCs w:val="22"/>
-        </w:rPr>
-        <w:t>(</w:t>
-      </w:r>
-      <w:r>
-        <w:rPr>
-          <w:rStyle w:val="normaltextrun"/>
-          <w:rFonts w:ascii="Calibri" w:eastAsiaTheme="majorEastAsia" w:hAnsi="Calibri" w:cs="Calibri"/>
-          <w:sz w:val="22"/>
-          <w:szCs w:val="22"/>
-        </w:rPr>
-        <w:t>ou plusieurs</w:t>
-      </w:r>
-      <w:r>
-        <w:rPr>
-          <w:rStyle w:val="normaltextrun"/>
-          <w:rFonts w:ascii="Calibri" w:eastAsiaTheme="majorEastAsia" w:hAnsi="Calibri" w:cs="Calibri"/>
-          <w:sz w:val="22"/>
-          <w:szCs w:val="22"/>
-        </w:rPr>
-        <w:t>)</w:t>
-      </w:r>
-      <w:r>
-        <w:rPr>
-          <w:rStyle w:val="normaltextrun"/>
-          <w:rFonts w:ascii="Calibri" w:eastAsiaTheme="majorEastAsia" w:hAnsi="Calibri" w:cs="Calibri"/>
-          <w:sz w:val="22"/>
-          <w:szCs w:val="22"/>
-        </w:rPr>
-        <w:t xml:space="preserve"> développeur</w:t>
-      </w:r>
-      <w:r>
-        <w:rPr>
-          <w:rStyle w:val="normaltextrun"/>
-          <w:rFonts w:ascii="Calibri" w:eastAsiaTheme="majorEastAsia" w:hAnsi="Calibri" w:cs="Calibri"/>
-          <w:sz w:val="22"/>
-          <w:szCs w:val="22"/>
-        </w:rPr>
-        <w:t>(s)</w:t>
-      </w:r>
-      <w:r>
-        <w:rPr>
-          <w:rStyle w:val="normaltextrun"/>
-          <w:rFonts w:ascii="Calibri" w:eastAsiaTheme="majorEastAsia" w:hAnsi="Calibri" w:cs="Calibri"/>
-          <w:sz w:val="22"/>
-          <w:szCs w:val="22"/>
-        </w:rPr>
-        <w:t>, qui glissera </w:t>
-      </w:r>
-      <w:r>
-        <w:rPr>
-          <w:rStyle w:val="normaltextrun"/>
-          <w:rFonts w:ascii="Calibri" w:eastAsiaTheme="majorEastAsia" w:hAnsi="Calibri" w:cs="Calibri"/>
-          <w:sz w:val="22"/>
-          <w:szCs w:val="22"/>
-        </w:rPr>
-        <w:t>ce</w:t>
-      </w:r>
-      <w:r>
-        <w:rPr>
-          <w:rStyle w:val="normaltextrun"/>
-          <w:rFonts w:ascii="Calibri" w:eastAsiaTheme="majorEastAsia" w:hAnsi="Calibri" w:cs="Calibri"/>
-          <w:sz w:val="22"/>
-          <w:szCs w:val="22"/>
-        </w:rPr>
-        <w:t xml:space="preserve"> t</w:t>
-      </w:r>
-      <w:r>
-        <w:rPr>
-          <w:rStyle w:val="normaltextrun"/>
-          <w:rFonts w:ascii="Calibri" w:eastAsiaTheme="majorEastAsia" w:hAnsi="Calibri" w:cs="Calibri"/>
-          <w:sz w:val="22"/>
-          <w:szCs w:val="22"/>
-        </w:rPr>
-        <w:t>icket</w:t>
-      </w:r>
-      <w:r>
-        <w:rPr>
-          <w:rStyle w:val="normaltextrun"/>
-          <w:rFonts w:ascii="Calibri" w:eastAsiaTheme="majorEastAsia" w:hAnsi="Calibri" w:cs="Calibri"/>
-          <w:sz w:val="22"/>
-          <w:szCs w:val="22"/>
-        </w:rPr>
-        <w:t> dans la colonne "In </w:t>
-      </w:r>
-      <w:proofErr w:type="spellStart"/>
-      <w:r>
-        <w:rPr>
-          <w:rStyle w:val="normaltextrun"/>
-          <w:rFonts w:ascii="Calibri" w:eastAsiaTheme="majorEastAsia" w:hAnsi="Calibri" w:cs="Calibri"/>
-          <w:sz w:val="22"/>
-          <w:szCs w:val="22"/>
-        </w:rPr>
-        <w:t>progress</w:t>
-      </w:r>
-      <w:proofErr w:type="spellEnd"/>
-      <w:r>
-        <w:rPr>
-          <w:rStyle w:val="normaltextrun"/>
-          <w:rFonts w:ascii="Calibri" w:eastAsiaTheme="majorEastAsia" w:hAnsi="Calibri" w:cs="Calibri"/>
-          <w:sz w:val="22"/>
-          <w:szCs w:val="22"/>
-        </w:rPr>
-        <w:t>" pour montrer qu</w:t>
-      </w:r>
-      <w:r>
-        <w:rPr>
-          <w:rStyle w:val="normaltextrun"/>
-          <w:rFonts w:ascii="Calibri" w:eastAsiaTheme="majorEastAsia" w:hAnsi="Calibri" w:cs="Calibri"/>
-          <w:sz w:val="22"/>
-          <w:szCs w:val="22"/>
-        </w:rPr>
-        <w:t xml:space="preserve">’il </w:t>
-      </w:r>
-      <w:r>
-        <w:rPr>
-          <w:rStyle w:val="normaltextrun"/>
-          <w:rFonts w:ascii="Calibri" w:eastAsiaTheme="majorEastAsia" w:hAnsi="Calibri" w:cs="Calibri"/>
-          <w:sz w:val="22"/>
-          <w:szCs w:val="22"/>
-        </w:rPr>
-        <w:t>travail</w:t>
-      </w:r>
-      <w:r>
-        <w:rPr>
-          <w:rStyle w:val="normaltextrun"/>
-          <w:rFonts w:ascii="Calibri" w:eastAsiaTheme="majorEastAsia" w:hAnsi="Calibri" w:cs="Calibri"/>
-          <w:sz w:val="22"/>
-          <w:szCs w:val="22"/>
-        </w:rPr>
-        <w:t>le</w:t>
-      </w:r>
-      <w:r>
-        <w:rPr>
-          <w:rStyle w:val="normaltextrun"/>
-          <w:rFonts w:ascii="Calibri" w:eastAsiaTheme="majorEastAsia" w:hAnsi="Calibri" w:cs="Calibri"/>
-          <w:sz w:val="22"/>
-          <w:szCs w:val="22"/>
-        </w:rPr>
-        <w:t xml:space="preserve"> dessus.</w:t>
+        <w:t>Chaque ticket est attribué à un (ou plusieurs) développeur(s), qui glissera ce ticket dans la colonne "In progress" pour montrer qu’il travaille dessus.</w:t>
       </w:r>
     </w:p>
     <w:p>
@@ -2335,18 +1910,8 @@
           <w:rFonts w:ascii="Calibri" w:eastAsiaTheme="majorEastAsia" w:hAnsi="Calibri" w:cs="Calibri"/>
           <w:sz w:val="22"/>
         </w:rPr>
-        <w:t xml:space="preserve">Code </w:t>
-      </w:r>
-      <w:proofErr w:type="spellStart"/>
-      <w:r>
-        <w:rPr>
-          <w:rStyle w:val="normaltextrun"/>
-          <w:rFonts w:ascii="Calibri" w:eastAsiaTheme="majorEastAsia" w:hAnsi="Calibri" w:cs="Calibri"/>
-          <w:sz w:val="22"/>
-        </w:rPr>
-        <w:t>review</w:t>
-      </w:r>
-      <w:proofErr w:type="spellEnd"/>
+        <w:t>Code review</w:t>
+      </w:r>
     </w:p>
     <w:p>
       <w:pPr>
@@ -2393,9 +1958,8 @@
           <w:sz w:val="22"/>
           <w:szCs w:val="22"/>
         </w:rPr>
-        <w:t xml:space="preserve"> la </w:t>
-      </w:r>
-      <w:proofErr w:type="spellStart"/>
+        <w:t xml:space="preserve"> la feature</w:t>
+      </w:r>
       <w:r>
         <w:rPr>
           <w:rStyle w:val="normaltextrun"/>
@@ -2403,57 +1967,7 @@
           <w:sz w:val="22"/>
           <w:szCs w:val="22"/>
         </w:rPr>
-        <w:t>feature</w:t>
-      </w:r>
-      <w:proofErr w:type="spellEnd"/>
-      <w:r>
-        <w:rPr>
-          <w:rStyle w:val="normaltextrun"/>
-          <w:rFonts w:ascii="Calibri" w:eastAsiaTheme="majorEastAsia" w:hAnsi="Calibri" w:cs="Calibri"/>
-          <w:sz w:val="22"/>
-          <w:szCs w:val="22"/>
-        </w:rPr>
-        <w:t xml:space="preserve"> et rempli le ticket dans son ensemble, le développeur glisse le ticket dans "Code </w:t>
-      </w:r>
-      <w:proofErr w:type="spellStart"/>
-      <w:r>
-        <w:rPr>
-          <w:rStyle w:val="normaltextrun"/>
-          <w:rFonts w:ascii="Calibri" w:eastAsiaTheme="majorEastAsia" w:hAnsi="Calibri" w:cs="Calibri"/>
-          <w:sz w:val="22"/>
-          <w:szCs w:val="22"/>
-        </w:rPr>
-        <w:t>Review</w:t>
-      </w:r>
-      <w:proofErr w:type="spellEnd"/>
-      <w:r>
-        <w:rPr>
-          <w:rStyle w:val="normaltextrun"/>
-          <w:rFonts w:ascii="Calibri" w:eastAsiaTheme="majorEastAsia" w:hAnsi="Calibri" w:cs="Calibri"/>
-          <w:sz w:val="22"/>
-          <w:szCs w:val="22"/>
-        </w:rPr>
-        <w:t xml:space="preserve">" et l’associe à un Pull </w:t>
-      </w:r>
-      <w:proofErr w:type="spellStart"/>
-      <w:r>
-        <w:rPr>
-          <w:rStyle w:val="normaltextrun"/>
-          <w:rFonts w:ascii="Calibri" w:eastAsiaTheme="majorEastAsia" w:hAnsi="Calibri" w:cs="Calibri"/>
-          <w:sz w:val="22"/>
-          <w:szCs w:val="22"/>
-        </w:rPr>
-        <w:t>Request</w:t>
-      </w:r>
-      <w:proofErr w:type="spellEnd"/>
-      <w:r>
-        <w:rPr>
-          <w:rStyle w:val="normaltextrun"/>
-          <w:rFonts w:ascii="Calibri" w:eastAsiaTheme="majorEastAsia" w:hAnsi="Calibri" w:cs="Calibri"/>
-          <w:sz w:val="22"/>
-          <w:szCs w:val="22"/>
-        </w:rPr>
-        <w:t xml:space="preserve"> afin d’en discuter avec les collègues du projet.</w:t>
+        <w:t xml:space="preserve"> et rempli le ticket dans son ensemble, le développeur glisse le ticket dans "Code Review" et l’associe à un Pull Request afin d’en discuter avec les collègues du projet.</w:t>
       </w:r>
     </w:p>
     <w:p>
@@ -2478,7 +1992,6 @@
           <w:sz w:val="22"/>
         </w:rPr>
       </w:pPr>
-      <w:proofErr w:type="spellStart"/>
       <w:r>
         <w:rPr>
           <w:rStyle w:val="normaltextrun"/>
@@ -2487,7 +2000,6 @@
         </w:rPr>
         <w:t>Done</w:t>
       </w:r>
-      <w:proofErr w:type="spellEnd"/>
     </w:p>
     <w:p>
       <w:pPr>
@@ -2495,7 +2007,8 @@
         <w:spacing w:before="0" w:beforeAutospacing="0" w:after="0" w:afterAutospacing="0"/>
         <w:textAlignment w:val="baseline"/>
         <w:rPr>
-          <w:rFonts w:ascii="Calibri" w:hAnsi="Calibri" w:cs="Calibri"/>
+          <w:rStyle w:val="normaltextrun"/>
+          <w:rFonts w:ascii="Calibri" w:eastAsiaTheme="majorEastAsia" w:hAnsi="Calibri" w:cs="Calibri"/>
           <w:sz w:val="22"/>
           <w:szCs w:val="22"/>
         </w:rPr>
@@ -2507,9 +2020,8 @@
           <w:sz w:val="22"/>
           <w:szCs w:val="22"/>
         </w:rPr>
-        <w:t xml:space="preserve">Une fois la code </w:t>
-      </w:r>
-      <w:proofErr w:type="spellStart"/>
+        <w:t xml:space="preserve">Une fois la code review effectuée, le merge est fait avec la branche supérieure et le ticket est </w:t>
+      </w:r>
       <w:r>
         <w:rPr>
           <w:rStyle w:val="normaltextrun"/>
@@ -2517,9 +2029,8 @@
           <w:sz w:val="22"/>
           <w:szCs w:val="22"/>
         </w:rPr>
-        <w:t>review</w:t>
-      </w:r>
-      <w:proofErr w:type="spellEnd"/>
+        <w:t>fermé</w:t>
+      </w:r>
       <w:r>
         <w:rPr>
           <w:rStyle w:val="normaltextrun"/>
@@ -2527,46 +2038,661 @@
           <w:sz w:val="22"/>
           <w:szCs w:val="22"/>
         </w:rPr>
-        <w:t xml:space="preserve"> effectuée, le merge est fait avec la branche supérieure et le ticket est </w:t>
-      </w:r>
-      <w:r>
+        <w:t xml:space="preserve"> puis glissé dans la colonne "Done".</w:t>
+      </w:r>
+    </w:p>
+    <w:p>
+      <w:pPr>
+        <w:pStyle w:val="paragraph"/>
+        <w:spacing w:before="0" w:beforeAutospacing="0" w:after="0" w:afterAutospacing="0"/>
+        <w:textAlignment w:val="baseline"/>
         <w:rPr>
           <w:rStyle w:val="normaltextrun"/>
           <w:rFonts w:ascii="Calibri" w:eastAsiaTheme="majorEastAsia" w:hAnsi="Calibri" w:cs="Calibri"/>
           <w:sz w:val="22"/>
           <w:szCs w:val="22"/>
         </w:rPr>
-        <w:t>fermé</w:t>
-      </w:r>
-      <w:r>
-        <w:rPr>
-          <w:rStyle w:val="normaltextrun"/>
-          <w:rFonts w:ascii="Calibri" w:eastAsiaTheme="majorEastAsia" w:hAnsi="Calibri" w:cs="Calibri"/>
-          <w:sz w:val="22"/>
-          <w:szCs w:val="22"/>
-        </w:rPr>
-        <w:t xml:space="preserve"> puis glissé dans la colonne "</w:t>
-      </w:r>
-      <w:proofErr w:type="spellStart"/>
-      <w:r>
-        <w:rPr>
-          <w:rStyle w:val="normaltextrun"/>
-          <w:rFonts w:ascii="Calibri" w:eastAsiaTheme="majorEastAsia" w:hAnsi="Calibri" w:cs="Calibri"/>
-          <w:sz w:val="22"/>
-          <w:szCs w:val="22"/>
-        </w:rPr>
-        <w:t>Done</w:t>
-      </w:r>
-      <w:proofErr w:type="spellEnd"/>
-      <w:r>
-        <w:rPr>
-          <w:rStyle w:val="normaltextrun"/>
-          <w:rFonts w:ascii="Calibri" w:eastAsiaTheme="majorEastAsia" w:hAnsi="Calibri" w:cs="Calibri"/>
-          <w:sz w:val="22"/>
-          <w:szCs w:val="22"/>
-        </w:rPr>
-        <w:t>".</w:t>
-      </w:r>
+      </w:pPr>
+    </w:p>
+    <w:p>
+      <w:pPr>
+        <w:pStyle w:val="Paragraphedeliste"/>
+        <w:numPr>
+          <w:ilvl w:val="0"/>
+          <w:numId w:val="5"/>
+        </w:numPr>
+        <w:rPr>
+          <w:rStyle w:val="normaltextrun"/>
+          <w:rFonts w:ascii="Calibri" w:eastAsiaTheme="majorEastAsia" w:hAnsi="Calibri" w:cs="Calibri"/>
+          <w:sz w:val="22"/>
+        </w:rPr>
+      </w:pPr>
+      <w:r>
+        <w:rPr>
+          <w:rStyle w:val="normaltextrun"/>
+          <w:rFonts w:ascii="Calibri" w:eastAsiaTheme="majorEastAsia" w:hAnsi="Calibri" w:cs="Calibri"/>
+          <w:sz w:val="22"/>
+        </w:rPr>
+        <w:t>Le travail sur des branches</w:t>
+      </w:r>
+    </w:p>
+    <w:p>
+      <w:pPr>
+        <w:jc w:val="both"/>
+        <w:rPr>
+          <w:rStyle w:val="normaltextrun"/>
+          <w:rFonts w:ascii="Calibri" w:eastAsiaTheme="majorEastAsia" w:hAnsi="Calibri" w:cs="Calibri"/>
+          <w:b w:val="0"/>
+          <w:bCs/>
+          <w:color w:val="auto"/>
+          <w:sz w:val="22"/>
+        </w:rPr>
+      </w:pPr>
+      <w:r>
+        <w:rPr>
+          <w:rStyle w:val="normaltextrun"/>
+          <w:rFonts w:ascii="Calibri" w:eastAsiaTheme="majorEastAsia" w:hAnsi="Calibri" w:cs="Calibri"/>
+          <w:b w:val="0"/>
+          <w:bCs/>
+          <w:color w:val="auto"/>
+          <w:sz w:val="22"/>
+        </w:rPr>
+        <w:t xml:space="preserve">Pour faciliter le travail en équipe, il est déconseillé de travailler tous ensemble sur la meme branche. Il est d’ailleurs frequent qu’on ne puisse pas travailler sur la branche master ou develop car ces dernières sont protégées pour des raisons évidentes de sécurité. La branche master contiendra une version finale </w:t>
+      </w:r>
+      <w:r>
+        <w:rPr>
+          <w:rStyle w:val="normaltextrun"/>
+          <w:rFonts w:ascii="Calibri" w:eastAsiaTheme="majorEastAsia" w:hAnsi="Calibri" w:cs="Calibri"/>
+          <w:b w:val="0"/>
+          <w:bCs/>
+          <w:color w:val="auto"/>
+          <w:sz w:val="22"/>
+        </w:rPr>
+        <w:t xml:space="preserve">fonctionnelle </w:t>
+      </w:r>
+      <w:r>
+        <w:rPr>
+          <w:rStyle w:val="normaltextrun"/>
+          <w:rFonts w:ascii="Calibri" w:eastAsiaTheme="majorEastAsia" w:hAnsi="Calibri" w:cs="Calibri"/>
+          <w:b w:val="0"/>
+          <w:bCs/>
+          <w:color w:val="auto"/>
+          <w:sz w:val="22"/>
+        </w:rPr>
+        <w:t>du projet, qui sera en production. La branche develop contiendra</w:t>
+      </w:r>
+      <w:r>
+        <w:rPr>
+          <w:rStyle w:val="normaltextrun"/>
+          <w:rFonts w:ascii="Calibri" w:eastAsiaTheme="majorEastAsia" w:hAnsi="Calibri" w:cs="Calibri"/>
+          <w:b w:val="0"/>
+          <w:bCs/>
+          <w:color w:val="auto"/>
+          <w:sz w:val="22"/>
+        </w:rPr>
+        <w:t xml:space="preserve"> les nouvelles features. Cette branche sera souvent fonctionnelle, mais pas encore pushed sur la branche master car elle nécessitera plus de tests ou l’ajout supplémentaires de features avant de faire évoluer la version definitive.</w:t>
+      </w:r>
+    </w:p>
+    <w:p>
+      <w:pPr>
+        <w:jc w:val="both"/>
+        <w:rPr>
+          <w:rStyle w:val="normaltextrun"/>
+          <w:rFonts w:ascii="Calibri" w:eastAsiaTheme="majorEastAsia" w:hAnsi="Calibri" w:cs="Calibri"/>
+          <w:b w:val="0"/>
+          <w:bCs/>
+          <w:color w:val="auto"/>
+          <w:sz w:val="22"/>
+        </w:rPr>
+      </w:pPr>
+    </w:p>
+    <w:p>
+      <w:pPr>
+        <w:jc w:val="both"/>
+        <w:rPr>
+          <w:rStyle w:val="normaltextrun"/>
+          <w:rFonts w:ascii="Calibri" w:eastAsiaTheme="majorEastAsia" w:hAnsi="Calibri" w:cs="Calibri"/>
+          <w:b w:val="0"/>
+          <w:bCs/>
+          <w:color w:val="auto"/>
+          <w:sz w:val="22"/>
+        </w:rPr>
+      </w:pPr>
+      <w:r>
+        <w:rPr>
+          <w:rStyle w:val="normaltextrun"/>
+          <w:rFonts w:ascii="Calibri" w:eastAsiaTheme="majorEastAsia" w:hAnsi="Calibri" w:cs="Calibri"/>
+          <w:b w:val="0"/>
+          <w:bCs/>
+          <w:color w:val="auto"/>
+          <w:sz w:val="22"/>
+        </w:rPr>
+        <w:t>C’est pour cette raison qu’il est recommandé de créer une branche par nouvelle feature, que nous mergerons avec la branche develop quand cette feature sera fonctionnelle et que les effets de bords seront contrôlés. Il faudra souvent faire un pull request vers la branche develop.</w:t>
+      </w:r>
+    </w:p>
+    <w:p>
+      <w:pPr>
+        <w:jc w:val="both"/>
+        <w:rPr>
+          <w:rStyle w:val="normaltextrun"/>
+          <w:rFonts w:ascii="Calibri" w:eastAsiaTheme="majorEastAsia" w:hAnsi="Calibri" w:cs="Calibri"/>
+          <w:b w:val="0"/>
+          <w:bCs/>
+          <w:color w:val="auto"/>
+          <w:sz w:val="22"/>
+        </w:rPr>
+      </w:pPr>
+    </w:p>
+    <w:p>
+      <w:pPr>
+        <w:jc w:val="both"/>
+        <w:rPr>
+          <w:rStyle w:val="normaltextrun"/>
+          <w:rFonts w:ascii="Calibri" w:eastAsiaTheme="majorEastAsia" w:hAnsi="Calibri" w:cs="Calibri"/>
+          <w:b w:val="0"/>
+          <w:bCs/>
+          <w:color w:val="auto"/>
+          <w:sz w:val="22"/>
+        </w:rPr>
+      </w:pPr>
+      <w:r>
+        <w:rPr>
+          <w:rStyle w:val="normaltextrun"/>
+          <w:rFonts w:ascii="Calibri" w:eastAsiaTheme="majorEastAsia" w:hAnsi="Calibri" w:cs="Calibri"/>
+          <w:b w:val="0"/>
+          <w:bCs/>
+          <w:color w:val="auto"/>
+          <w:sz w:val="22"/>
+        </w:rPr>
+        <w:t xml:space="preserve">Pour la gestion de branches, git flow est un excellent outil. </w:t>
+      </w:r>
+      <w:hyperlink r:id="rId13" w:history="1">
+        <w:r>
+          <w:rPr>
+            <w:rStyle w:val="Lienhypertexte"/>
+            <w:rFonts w:ascii="Calibri" w:eastAsiaTheme="majorEastAsia" w:hAnsi="Calibri" w:cs="Calibri"/>
+            <w:sz w:val="22"/>
+          </w:rPr>
+          <w:t>Un tutoriel est disponible ici</w:t>
+        </w:r>
+      </w:hyperlink>
+      <w:r>
+        <w:rPr>
+          <w:rStyle w:val="normaltextrun"/>
+          <w:rFonts w:ascii="Calibri" w:eastAsiaTheme="majorEastAsia" w:hAnsi="Calibri" w:cs="Calibri"/>
+          <w:b w:val="0"/>
+          <w:bCs/>
+          <w:color w:val="auto"/>
+          <w:sz w:val="22"/>
+        </w:rPr>
+        <w:t>.</w:t>
+      </w:r>
+    </w:p>
+    <w:p>
+      <w:pPr>
+        <w:rPr>
+          <w:rStyle w:val="normaltextrun"/>
+          <w:rFonts w:ascii="Calibri" w:eastAsiaTheme="majorEastAsia" w:hAnsi="Calibri" w:cs="Calibri"/>
+          <w:b w:val="0"/>
+          <w:bCs/>
+          <w:color w:val="auto"/>
+          <w:sz w:val="22"/>
+        </w:rPr>
+      </w:pPr>
+    </w:p>
+    <w:p>
+      <w:pPr>
+        <w:pStyle w:val="Paragraphedeliste"/>
+        <w:numPr>
+          <w:ilvl w:val="0"/>
+          <w:numId w:val="5"/>
+        </w:numPr>
+        <w:rPr>
+          <w:rStyle w:val="normaltextrun"/>
+          <w:rFonts w:ascii="Calibri" w:eastAsiaTheme="majorEastAsia" w:hAnsi="Calibri" w:cs="Calibri"/>
+          <w:sz w:val="22"/>
+        </w:rPr>
+      </w:pPr>
+      <w:r>
+        <w:rPr>
+          <w:rStyle w:val="normaltextrun"/>
+          <w:rFonts w:ascii="Calibri" w:eastAsiaTheme="majorEastAsia" w:hAnsi="Calibri" w:cs="Calibri"/>
+          <w:sz w:val="22"/>
+        </w:rPr>
+        <w:t>Le pull request</w:t>
+      </w:r>
+    </w:p>
+    <w:p>
+      <w:pPr>
+        <w:rPr>
+          <w:rStyle w:val="normaltextrun"/>
+          <w:rFonts w:ascii="Calibri" w:eastAsiaTheme="majorEastAsia" w:hAnsi="Calibri" w:cs="Calibri"/>
+          <w:b w:val="0"/>
+          <w:bCs/>
+          <w:color w:val="auto"/>
+          <w:sz w:val="22"/>
+        </w:rPr>
+      </w:pPr>
+      <w:r>
+        <w:rPr>
+          <w:rStyle w:val="normaltextrun"/>
+          <w:rFonts w:ascii="Calibri" w:eastAsiaTheme="majorEastAsia" w:hAnsi="Calibri" w:cs="Calibri"/>
+          <w:b w:val="0"/>
+          <w:bCs/>
+          <w:color w:val="auto"/>
+          <w:sz w:val="22"/>
+        </w:rPr>
+        <w:t>Lorsque l’on a fini</w:t>
+      </w:r>
+      <w:r>
+        <w:rPr>
+          <w:rStyle w:val="normaltextrun"/>
+          <w:rFonts w:ascii="Calibri" w:eastAsiaTheme="majorEastAsia" w:hAnsi="Calibri" w:cs="Calibri"/>
+          <w:b w:val="0"/>
+          <w:bCs/>
+          <w:color w:val="auto"/>
+          <w:sz w:val="22"/>
+        </w:rPr>
+        <w:t xml:space="preserve"> notre travail sur notre branche, on souhaite faire une pull request vers la branche develop. Rien de plu simple.</w:t>
+      </w:r>
+    </w:p>
+    <w:p>
+      <w:pPr>
+        <w:pStyle w:val="Paragraphedeliste"/>
+        <w:numPr>
+          <w:ilvl w:val="0"/>
+          <w:numId w:val="5"/>
+        </w:numPr>
+        <w:rPr>
+          <w:rStyle w:val="normaltextrun"/>
+          <w:rFonts w:ascii="Calibri" w:eastAsiaTheme="majorEastAsia" w:hAnsi="Calibri" w:cs="Calibri"/>
+          <w:sz w:val="22"/>
+        </w:rPr>
+      </w:pPr>
+      <w:r>
+        <w:rPr>
+          <w:rStyle w:val="normaltextrun"/>
+          <w:rFonts w:ascii="Calibri" w:eastAsiaTheme="majorEastAsia" w:hAnsi="Calibri" w:cs="Calibri"/>
+          <w:sz w:val="22"/>
+        </w:rPr>
+        <w:t>Le code review</w:t>
+      </w:r>
+    </w:p>
+    <w:p>
+      <w:pPr>
+        <w:spacing w:after="200"/>
+        <w:rPr>
+          <w:rStyle w:val="normaltextrun"/>
+          <w:rFonts w:ascii="Calibri" w:eastAsiaTheme="majorEastAsia" w:hAnsi="Calibri" w:cs="Calibri"/>
+          <w:b w:val="0"/>
+          <w:color w:val="auto"/>
+          <w:sz w:val="22"/>
+          <w:lang w:eastAsia="fr-FR"/>
+        </w:rPr>
+      </w:pPr>
+      <w:r>
+        <w:rPr>
+          <w:rStyle w:val="normaltextrun"/>
+          <w:rFonts w:ascii="Calibri" w:eastAsiaTheme="majorEastAsia" w:hAnsi="Calibri" w:cs="Calibri"/>
+          <w:sz w:val="22"/>
+        </w:rPr>
+        <w:br w:type="page"/>
+      </w:r>
+    </w:p>
+    <w:p>
+      <w:pPr>
+        <w:pStyle w:val="Textedemiseenvidence"/>
+      </w:pPr>
+      <w:r>
+        <w:rPr>
+          <w:u w:val="single"/>
+        </w:rPr>
+        <w:lastRenderedPageBreak/>
+        <w:t>Crédits</w:t>
+      </w:r>
+      <w:r>
+        <w:t> :</w:t>
+      </w:r>
+    </w:p>
+    <w:p>
+      <w:pPr>
+        <w:pStyle w:val="Textedemiseenvidence"/>
+      </w:pPr>
+    </w:p>
+    <w:tbl>
+      <w:tblPr>
+        <w:tblStyle w:val="Grilledutableau"/>
+        <w:tblW w:w="0" w:type="auto"/>
+        <w:tblLook w:val="04A0" w:firstRow="1" w:lastRow="0" w:firstColumn="1" w:lastColumn="0" w:noHBand="0" w:noVBand="1"/>
+      </w:tblPr>
+      <w:tblGrid>
+        <w:gridCol w:w="2506"/>
+        <w:gridCol w:w="2167"/>
+        <w:gridCol w:w="3260"/>
+        <w:gridCol w:w="2091"/>
+      </w:tblGrid>
+      <w:tr>
+        <w:tc>
+          <w:tcPr>
+            <w:tcW w:w="2506" w:type="dxa"/>
+          </w:tcPr>
+          <w:p>
+            <w:pPr>
+              <w:pStyle w:val="Textedemiseenvidence"/>
+            </w:pPr>
+            <w:r>
+              <w:t>Action</w:t>
+            </w:r>
+          </w:p>
+        </w:tc>
+        <w:tc>
+          <w:tcPr>
+            <w:tcW w:w="2167" w:type="dxa"/>
+          </w:tcPr>
+          <w:p>
+            <w:pPr>
+              <w:pStyle w:val="Textedemiseenvidence"/>
+            </w:pPr>
+            <w:r>
+              <w:t>Auteur</w:t>
+            </w:r>
+          </w:p>
+        </w:tc>
+        <w:tc>
+          <w:tcPr>
+            <w:tcW w:w="3260" w:type="dxa"/>
+          </w:tcPr>
+          <w:p>
+            <w:pPr>
+              <w:pStyle w:val="Textedemiseenvidence"/>
+            </w:pPr>
+            <w:r>
+              <w:t>Descriptif</w:t>
+            </w:r>
+          </w:p>
+        </w:tc>
+        <w:tc>
+          <w:tcPr>
+            <w:tcW w:w="2091" w:type="dxa"/>
+          </w:tcPr>
+          <w:p>
+            <w:pPr>
+              <w:pStyle w:val="Textedemiseenvidence"/>
+            </w:pPr>
+            <w:r>
+              <w:t>Date</w:t>
+            </w:r>
+          </w:p>
+        </w:tc>
+      </w:tr>
+      <w:tr>
+        <w:tc>
+          <w:tcPr>
+            <w:tcW w:w="2506" w:type="dxa"/>
+          </w:tcPr>
+          <w:p>
+            <w:pPr>
+              <w:pStyle w:val="Contenu"/>
+              <w:rPr>
+                <w:color w:val="auto"/>
+                <w:sz w:val="22"/>
+              </w:rPr>
+            </w:pPr>
+            <w:r>
+              <w:rPr>
+                <w:color w:val="auto"/>
+                <w:sz w:val="22"/>
+              </w:rPr>
+              <w:t>Création du document</w:t>
+            </w:r>
+          </w:p>
+        </w:tc>
+        <w:tc>
+          <w:tcPr>
+            <w:tcW w:w="2167" w:type="dxa"/>
+          </w:tcPr>
+          <w:p>
+            <w:pPr>
+              <w:pStyle w:val="Contenu"/>
+              <w:rPr>
+                <w:color w:val="auto"/>
+                <w:sz w:val="22"/>
+              </w:rPr>
+            </w:pPr>
+            <w:r>
+              <w:rPr>
+                <w:color w:val="auto"/>
+                <w:sz w:val="22"/>
+              </w:rPr>
+              <w:t>Jonathan JEANNIARD</w:t>
+            </w:r>
+          </w:p>
+        </w:tc>
+        <w:tc>
+          <w:tcPr>
+            <w:tcW w:w="3260" w:type="dxa"/>
+          </w:tcPr>
+          <w:p>
+            <w:pPr>
+              <w:pStyle w:val="Contenu"/>
+              <w:rPr>
+                <w:color w:val="auto"/>
+                <w:sz w:val="22"/>
+              </w:rPr>
+            </w:pPr>
+            <w:r>
+              <w:rPr>
+                <w:color w:val="auto"/>
+                <w:sz w:val="22"/>
+              </w:rPr>
+              <w:t>Gestion de projet sur GitHub</w:t>
+            </w:r>
+          </w:p>
+        </w:tc>
+        <w:tc>
+          <w:tcPr>
+            <w:tcW w:w="2091" w:type="dxa"/>
+          </w:tcPr>
+          <w:p>
+            <w:pPr>
+              <w:pStyle w:val="Contenu"/>
+              <w:rPr>
+                <w:color w:val="auto"/>
+                <w:sz w:val="22"/>
+              </w:rPr>
+            </w:pPr>
+            <w:r>
+              <w:rPr>
+                <w:color w:val="auto"/>
+                <w:sz w:val="22"/>
+              </w:rPr>
+              <w:t>22/06/20</w:t>
+            </w:r>
+          </w:p>
+        </w:tc>
+      </w:tr>
+      <w:tr>
+        <w:tc>
+          <w:tcPr>
+            <w:tcW w:w="2506" w:type="dxa"/>
+          </w:tcPr>
+          <w:p>
+            <w:pPr>
+              <w:pStyle w:val="Contenu"/>
+              <w:rPr>
+                <w:color w:val="auto"/>
+                <w:sz w:val="22"/>
+              </w:rPr>
+            </w:pPr>
+            <w:r>
+              <w:rPr>
+                <w:color w:val="auto"/>
+                <w:sz w:val="22"/>
+              </w:rPr>
+              <w:t>Correction</w:t>
+            </w:r>
+          </w:p>
+        </w:tc>
+        <w:tc>
+          <w:tcPr>
+            <w:tcW w:w="2167" w:type="dxa"/>
+          </w:tcPr>
+          <w:p>
+            <w:pPr>
+              <w:pStyle w:val="Contenu"/>
+              <w:rPr>
+                <w:color w:val="auto"/>
+                <w:sz w:val="22"/>
+              </w:rPr>
+            </w:pPr>
+            <w:r>
+              <w:rPr>
+                <w:color w:val="auto"/>
+                <w:sz w:val="22"/>
+              </w:rPr>
+              <w:t>Aurélien BOUDIER</w:t>
+            </w:r>
+          </w:p>
+        </w:tc>
+        <w:tc>
+          <w:tcPr>
+            <w:tcW w:w="3260" w:type="dxa"/>
+          </w:tcPr>
+          <w:p>
+            <w:pPr>
+              <w:pStyle w:val="Contenu"/>
+              <w:rPr>
+                <w:color w:val="auto"/>
+                <w:sz w:val="22"/>
+              </w:rPr>
+            </w:pPr>
+            <w:r>
+              <w:rPr>
+                <w:color w:val="auto"/>
+                <w:sz w:val="22"/>
+              </w:rPr>
+              <w:t>Correction de l’orthographe et remise en page selon la trame</w:t>
+            </w:r>
+          </w:p>
+        </w:tc>
+        <w:tc>
+          <w:tcPr>
+            <w:tcW w:w="2091" w:type="dxa"/>
+          </w:tcPr>
+          <w:p>
+            <w:pPr>
+              <w:pStyle w:val="Contenu"/>
+              <w:rPr>
+                <w:color w:val="auto"/>
+                <w:sz w:val="22"/>
+              </w:rPr>
+            </w:pPr>
+            <w:r>
+              <w:rPr>
+                <w:color w:val="auto"/>
+                <w:sz w:val="22"/>
+              </w:rPr>
+              <w:t>23/06/20</w:t>
+            </w:r>
+          </w:p>
+        </w:tc>
+      </w:tr>
+      <w:tr>
+        <w:tc>
+          <w:tcPr>
+            <w:tcW w:w="2506" w:type="dxa"/>
+          </w:tcPr>
+          <w:p>
+            <w:pPr>
+              <w:pStyle w:val="Contenu"/>
+              <w:rPr>
+                <w:color w:val="auto"/>
+                <w:sz w:val="22"/>
+              </w:rPr>
+            </w:pPr>
+            <w:r>
+              <w:rPr>
+                <w:color w:val="auto"/>
+                <w:sz w:val="22"/>
+              </w:rPr>
+              <w:t>Ajout</w:t>
+            </w:r>
+          </w:p>
+        </w:tc>
+        <w:tc>
+          <w:tcPr>
+            <w:tcW w:w="2167" w:type="dxa"/>
+          </w:tcPr>
+          <w:p>
+            <w:pPr>
+              <w:pStyle w:val="Contenu"/>
+              <w:rPr>
+                <w:color w:val="auto"/>
+                <w:sz w:val="22"/>
+              </w:rPr>
+            </w:pPr>
+            <w:r>
+              <w:rPr>
+                <w:color w:val="auto"/>
+                <w:sz w:val="22"/>
+              </w:rPr>
+              <w:t>Aurélien BOUDIER</w:t>
+            </w:r>
+          </w:p>
+        </w:tc>
+        <w:tc>
+          <w:tcPr>
+            <w:tcW w:w="3260" w:type="dxa"/>
+          </w:tcPr>
+          <w:p>
+            <w:pPr>
+              <w:pStyle w:val="Contenu"/>
+              <w:rPr>
+                <w:color w:val="auto"/>
+                <w:sz w:val="22"/>
+              </w:rPr>
+            </w:pPr>
+            <w:r>
+              <w:rPr>
+                <w:color w:val="auto"/>
+                <w:sz w:val="22"/>
+              </w:rPr>
+              <w:t>Ajout de la partie sur le code review</w:t>
+            </w:r>
+          </w:p>
+        </w:tc>
+        <w:tc>
+          <w:tcPr>
+            <w:tcW w:w="2091" w:type="dxa"/>
+          </w:tcPr>
+          <w:p>
+            <w:pPr>
+              <w:pStyle w:val="Contenu"/>
+              <w:rPr>
+                <w:color w:val="auto"/>
+                <w:sz w:val="22"/>
+              </w:rPr>
+            </w:pPr>
+            <w:r>
+              <w:rPr>
+                <w:color w:val="auto"/>
+                <w:sz w:val="22"/>
+              </w:rPr>
+              <w:t>05/07/20</w:t>
+            </w:r>
+          </w:p>
+        </w:tc>
+      </w:tr>
+    </w:tbl>
+    <w:p>
+      <w:pPr>
+        <w:pStyle w:val="Textedemiseenvidence"/>
+      </w:pPr>
+    </w:p>
+    <w:p>
+      <w:pPr>
+        <w:pStyle w:val="Textedemiseenvidence"/>
+      </w:pPr>
     </w:p>
     <w:p>
       <w:pPr>
@@ -2585,8 +2711,8 @@
       </w:pPr>
     </w:p>
     <w:sectPr>
-      <w:headerReference w:type="default" r:id="rId13"/>
-      <w:footerReference w:type="default" r:id="rId14"/>
+      <w:headerReference w:type="default" r:id="rId14"/>
+      <w:footerReference w:type="default" r:id="rId15"/>
       <w:pgSz w:w="11906" w:h="16838" w:code="9"/>
       <w:pgMar w:top="720" w:right="936" w:bottom="720" w:left="936" w:header="0" w:footer="289" w:gutter="0"/>
       <w:pgNumType w:start="1"/>
@@ -2756,7 +2882,7 @@
   <w:abstractNum w:abstractNumId="0" w15:restartNumberingAfterBreak="0">
     <w:nsid w:val="05C910B6"/>
     <w:multiLevelType w:val="hybridMultilevel"/>
-    <w:tmpl w:val="B5EC9F44"/>
+    <w:tmpl w:val="D6A86B3E"/>
     <w:lvl w:ilvl="0" w:tplc="040C000F">
       <w:start w:val="1"/>
       <w:numFmt w:val="decimal"/>
@@ -4552,6 +4678,29 @@
       <w:contextualSpacing/>
     </w:pPr>
   </w:style>
+  <w:style w:type="character" w:styleId="Lienhypertexte">
+    <w:name w:val="Hyperlink"/>
+    <w:basedOn w:val="Policepardfaut"/>
+    <w:uiPriority w:val="99"/>
+    <w:unhideWhenUsed/>
+    <w:rsid w:val="0061273F"/>
+    <w:rPr>
+      <w:color w:val="3592CF" w:themeColor="hyperlink"/>
+      <w:u w:val="single"/>
+    </w:rPr>
+  </w:style>
+  <w:style w:type="character" w:styleId="Mentionnonrsolue">
+    <w:name w:val="Unresolved Mention"/>
+    <w:basedOn w:val="Policepardfaut"/>
+    <w:uiPriority w:val="99"/>
+    <w:semiHidden/>
+    <w:unhideWhenUsed/>
+    <w:rsid w:val="0061273F"/>
+    <w:rPr>
+      <w:color w:val="605E5C"/>
+      <w:shd w:val="clear" w:color="auto" w:fill="E1DFDD"/>
+    </w:rPr>
+  </w:style>
 </w:styles>
 </file>
 
@@ -4688,7 +4837,7 @@
     <w:charset w:val="00"/>
     <w:family w:val="roman"/>
     <w:pitch w:val="variable"/>
-    <w:sig w:usb0="E0002AFF" w:usb1="C0007843" w:usb2="00000009" w:usb3="00000000" w:csb0="000001FF" w:csb1="00000000"/>
+    <w:sig w:usb0="E0002EFF" w:usb1="C000785B" w:usb2="00000009" w:usb3="00000000" w:csb0="000001FF" w:csb1="00000000"/>
   </w:font>
   <w:font w:name="Symbol">
     <w:panose1 w:val="05050102010706020507"/>
@@ -4716,7 +4865,7 @@
     <w:charset w:val="00"/>
     <w:family w:val="swiss"/>
     <w:pitch w:val="variable"/>
-    <w:sig w:usb0="E0002AFF" w:usb1="4000ACFF" w:usb2="00000001" w:usb3="00000000" w:csb0="000001FF" w:csb1="00000000"/>
+    <w:sig w:usb0="E4002EFF" w:usb1="C000247B" w:usb2="00000009" w:usb3="00000000" w:csb0="000001FF" w:csb1="00000000"/>
   </w:font>
   <w:font w:name="MS Mincho">
     <w:altName w:val="ＭＳ 明朝"/>
@@ -4731,7 +4880,7 @@
     <w:charset w:val="00"/>
     <w:family w:val="swiss"/>
     <w:pitch w:val="variable"/>
-    <w:sig w:usb0="E0002AFF" w:usb1="C0007843" w:usb2="00000009" w:usb3="00000000" w:csb0="000001FF" w:csb1="00000000"/>
+    <w:sig w:usb0="E0002EFF" w:usb1="C000785B" w:usb2="00000009" w:usb3="00000000" w:csb0="000001FF" w:csb1="00000000"/>
   </w:font>
   <w:font w:name="MS Gothic">
     <w:altName w:val="ＭＳ ゴシック"/>
@@ -4760,7 +4909,7 @@
     <w:charset w:val="00"/>
     <w:family w:val="swiss"/>
     <w:pitch w:val="variable"/>
-    <w:sig w:usb0="A0002AEF" w:usb1="4000207B" w:usb2="00000000" w:usb3="00000000" w:csb0="000001FF" w:csb1="00000000"/>
+    <w:sig w:usb0="E4002EFF" w:usb1="C000247B" w:usb2="00000009" w:usb3="00000000" w:csb0="000001FF" w:csb1="00000000"/>
   </w:font>
 </w:fonts>
 </file>
@@ -4783,6 +4932,8 @@
   <w:rsids>
     <w:rsidRoot w:val="00012870"/>
     <w:rsid w:val="00012870"/>
+    <w:rsid w:val="000E7579"/>
+    <w:rsid w:val="00DA75C9"/>
   </w:rsids>
   <m:mathPr>
     <m:mathFont m:val="Cambria Math"/>

</xml_diff>